<commit_message>
responsive breakpoints adjusted. Name added to hero banner.
</commit_message>
<xml_diff>
--- a/documents/Writing.docx
+++ b/documents/Writing.docx
@@ -20,222 +20,224 @@
     <w:p/>
     <w:p>
       <w:r>
-        <w:t>(photo of me)</w:t>
-      </w:r>
-    </w:p>
-    <w:p/>
-    <w:p>
-      <w:r>
-        <w:t>SOLVING PROBLEMS FOR 10 YEARS</w:t>
-      </w:r>
-    </w:p>
-    <w:p/>
-    <w:p>
-      <w:r>
-        <w:t>User Experience Designer</w:t>
-      </w:r>
-    </w:p>
-    <w:p/>
-    <w:p>
-      <w:r>
-        <w:t xml:space="preserve">I'm a User Experience Designer currently freelancing out of San Diego, CA. I'm a fan of efficiency. I help make </w:t>
-      </w:r>
-      <w:commentRangeStart w:id="0"/>
+        <w:t>(profile photo)</w:t>
+      </w:r>
+    </w:p>
+    <w:p/>
+    <w:p/>
+    <w:p>
+      <w:r>
+        <w:t xml:space="preserve">Hi I’m </w:t>
+      </w:r>
+      <w:r>
+        <w:rPr>
+          <w:color w:val="00B0F0"/>
+        </w:rPr>
+        <w:t>Neil</w:t>
+      </w:r>
+      <w:r>
+        <w:rPr>
+          <w:color w:val="000000" w:themeColor="text1"/>
+        </w:rPr>
+        <w:t xml:space="preserve">, I’m a </w:t>
+      </w:r>
+      <w:r>
+        <w:rPr>
+          <w:color w:val="00B0F0"/>
+        </w:rPr>
+        <w:t>User Experience Researcher and</w:t>
+      </w:r>
+      <w:r>
+        <w:rPr>
+          <w:color w:val="00B0F0"/>
+        </w:rPr>
+        <w:t xml:space="preserve"> </w:t>
+      </w:r>
+      <w:r>
+        <w:rPr>
+          <w:color w:val="00B0F0"/>
+        </w:rPr>
+        <w:t>Designer</w:t>
+      </w:r>
+      <w:r>
+        <w:rPr>
+          <w:color w:val="00B0F0"/>
+        </w:rPr>
+        <w:t xml:space="preserve"> </w:t>
+      </w:r>
+      <w:r>
+        <w:t>living in Long Beach, CA.</w:t>
+      </w:r>
+      <w:r>
+        <w:t xml:space="preserve"> I like to help make mobile apps, websites,</w:t>
+      </w:r>
+      <w:r>
+        <w:t xml:space="preserve"> a</w:t>
+      </w:r>
+      <w:r>
+        <w:t>nd other digital products easier</w:t>
+      </w:r>
+      <w:r>
+        <w:t xml:space="preserve"> to use.</w:t>
+      </w:r>
+      <w:r>
+        <w:t xml:space="preserve"> I have 10 years of professional experience with a background in aviation, aerospace, and defense.</w:t>
+      </w:r>
+      <w:r>
+        <w:t xml:space="preserve"> </w:t>
+      </w:r>
+      <w:r>
+        <w:t>I made the career switch because I want</w:t>
+      </w:r>
+      <w:r>
+        <w:t>ed</w:t>
+      </w:r>
+      <w:r>
+        <w:t xml:space="preserve"> to </w:t>
+      </w:r>
+      <w:r>
+        <w:t xml:space="preserve">grow and </w:t>
+      </w:r>
+      <w:r>
+        <w:t>apply</w:t>
+      </w:r>
+      <w:r>
+        <w:t xml:space="preserve"> </w:t>
+      </w:r>
+      <w:r>
+        <w:t xml:space="preserve">my creative/ </w:t>
+      </w:r>
+      <w:r>
+        <w:t xml:space="preserve">analytical </w:t>
+      </w:r>
+      <w:r>
+        <w:t>skills</w:t>
+      </w:r>
+      <w:r>
+        <w:t xml:space="preserve"> to</w:t>
+      </w:r>
+      <w:r>
+        <w:t xml:space="preserve"> make my impact in the world in other ways.</w:t>
+      </w:r>
+    </w:p>
+    <w:p/>
+    <w:p>
+      <w:r>
+        <w:t xml:space="preserve">I like </w:t>
+      </w:r>
+      <w:r>
+        <w:t>efficiency</w:t>
+      </w:r>
+      <w:r>
+        <w:t xml:space="preserve"> and help</w:t>
+      </w:r>
+      <w:r>
+        <w:t xml:space="preserve">ing people have </w:t>
+      </w:r>
+      <w:r>
+        <w:t>seamless experience</w:t>
+      </w:r>
+      <w:r>
+        <w:t xml:space="preserve">s with </w:t>
+      </w:r>
       <w:r>
         <w:t>digital product</w:t>
       </w:r>
-      <w:bookmarkStart w:id="1" w:name="_GoBack"/>
-      <w:bookmarkEnd w:id="1"/>
-      <w:r>
-        <w:t xml:space="preserve">s </w:t>
-      </w:r>
-      <w:commentRangeEnd w:id="0"/>
-      <w:r>
-        <w:rPr>
-          <w:rStyle w:val="CommentReference"/>
-        </w:rPr>
-        <w:commentReference w:id="0"/>
-      </w:r>
-      <w:r>
-        <w:t>easier to use.</w:t>
-      </w:r>
-    </w:p>
-    <w:p/>
-    <w:p>
-      <w:r>
-        <w:t xml:space="preserve">I was a Navy Helicopter Pilot before switching to a career in design. I have been working in small teams to solve problems throughout my 10-year career. </w:t>
-      </w:r>
-    </w:p>
-    <w:p/>
-    <w:p>
-      <w:pPr>
-        <w:rPr>
-          <w:del w:id="2" w:author="Neil Ranada" w:date="2017-06-18T11:25:00Z"/>
-        </w:rPr>
-        <w:pPrChange w:id="3" w:author="Neil Ranada" w:date="2017-06-18T11:25:00Z">
-          <w:pPr/>
-        </w:pPrChange>
-      </w:pPr>
-      <w:r>
-        <w:rPr>
-          <w:highlight w:val="yellow"/>
-        </w:rPr>
-        <w:t xml:space="preserve">I'm motivated to build tools </w:t>
-      </w:r>
-      <w:r>
-        <w:rPr>
-          <w:highlight w:val="yellow"/>
-        </w:rPr>
-        <w:t xml:space="preserve">that enhance people’s experience with </w:t>
-      </w:r>
-      <w:ins w:id="4" w:author="Neil Ranada" w:date="2017-06-18T11:25:00Z">
-        <w:r>
-          <w:rPr>
-            <w:highlight w:val="yellow"/>
-          </w:rPr>
-          <w:t xml:space="preserve">(link to </w:t>
-        </w:r>
-      </w:ins>
-      <w:ins w:id="5" w:author="Neil Ranada" w:date="2017-06-18T11:26:00Z">
-        <w:r>
-          <w:rPr>
-            <w:highlight w:val="yellow"/>
-          </w:rPr>
-          <w:t>process site).</w:t>
-        </w:r>
-      </w:ins>
-      <w:del w:id="6" w:author="Neil Ranada" w:date="2017-06-18T11:25:00Z">
-        <w:r>
-          <w:rPr>
-            <w:highlight w:val="yellow"/>
-          </w:rPr>
-          <w:delText>valuable so that... customers can find what they are looking for with ease. Workers can do their job with less effort. And companies/ organizations can make more money for profit or put it to use in better ways.</w:delText>
-        </w:r>
-        <w:r>
-          <w:delText xml:space="preserve"> </w:delText>
-        </w:r>
-      </w:del>
-    </w:p>
-    <w:p>
-      <w:pPr>
-        <w:rPr>
-          <w:del w:id="7" w:author="Neil Ranada" w:date="2017-06-18T11:25:00Z"/>
-        </w:rPr>
-        <w:pPrChange w:id="8" w:author="Neil Ranada" w:date="2017-06-18T11:25:00Z">
-          <w:pPr/>
-        </w:pPrChange>
-      </w:pPr>
-    </w:p>
-    <w:p>
-      <w:del w:id="9" w:author="Neil Ranada" w:date="2017-06-18T11:25:00Z">
-        <w:r>
-          <w:delText>Everyone wins.</w:delText>
-        </w:r>
-      </w:del>
-    </w:p>
-    <w:p/>
-    <w:p>
-      <w:r>
-        <w:rPr>
-          <w:highlight w:val="yellow"/>
-        </w:rPr>
-        <w:t xml:space="preserve">I used to think Design was only to make things look pretty. Design is about solving problems. </w:t>
-      </w:r>
-      <w:r>
-        <w:rPr>
-          <w:highlight w:val="yellow"/>
-        </w:rPr>
-        <w:t>And o</w:t>
-      </w:r>
-      <w:r>
-        <w:rPr>
-          <w:highlight w:val="yellow"/>
-        </w:rPr>
-        <w:t>f course, it doesn't hurt to look good at the same time.</w:t>
+      <w:r>
+        <w:t>s</w:t>
+      </w:r>
+      <w:r>
+        <w:t>.</w:t>
+      </w:r>
+      <w:r>
+        <w:t xml:space="preserve"> Technology should help us</w:t>
+      </w:r>
+      <w:r>
+        <w:t xml:space="preserve"> do what we want, not</w:t>
       </w:r>
       <w:r>
         <w:t xml:space="preserve"> </w:t>
       </w:r>
-    </w:p>
-    <w:p/>
-    <w:p>
-      <w:r>
-        <w:t>G</w:t>
-      </w:r>
-      <w:r>
-        <w:rPr>
-          <w:highlight w:val="yellow"/>
-        </w:rPr>
-        <w:t>reat Design is invisible. You don't really think about it. It just works.</w:t>
-      </w:r>
-    </w:p>
-    <w:p/>
-    <w:p>
-      <w:r>
-        <w:t>In my free time, I like to surf. It helps me feel re-centered and keeps me healthy. I also love to travel, wandering locally or internationally to see amazing sights and experience other cultures.</w:t>
-      </w:r>
-    </w:p>
-    <w:p/>
-    <w:p>
-      <w:r>
-        <w:t>D</w:t>
-      </w:r>
-      <w:r>
-        <w:t>esigners I follow are Jared Spool, Julie Zhou, John Maeda, and my mentor, Sharon Torres.</w:t>
-      </w:r>
-    </w:p>
-    <w:p/>
-    <w:p>
-      <w:r>
-        <w:t>I like to constantly level up my design skills by learning from</w:t>
-      </w:r>
-      <w:r>
-        <w:t xml:space="preserve"> Digital Telepathy, Arthur Design, </w:t>
-      </w:r>
-      <w:r>
-        <w:t xml:space="preserve">Bloc.io, </w:t>
-      </w:r>
-      <w:r>
-        <w:t xml:space="preserve">and Google </w:t>
-      </w:r>
-      <w:r>
-        <w:t>Design</w:t>
+      <w:r>
+        <w:t>be painful to use and give us more work</w:t>
       </w:r>
       <w:r>
         <w:t>.</w:t>
       </w:r>
-    </w:p>
-    <w:p/>
-    <w:p>
-      <w:r>
-        <w:t>I like to chat with awesome people at the SDXD and UX Speakeasy meetup groups in San Diego.</w:t>
-      </w:r>
-    </w:p>
-    <w:p/>
-    <w:p>
-      <w:r>
-        <w:t>I</w:t>
-      </w:r>
-      <w:r>
-        <w:t>’m currently reading</w:t>
-      </w:r>
-      <w:r>
-        <w:t xml:space="preserve"> "</w:t>
-      </w:r>
-      <w:r>
-        <w:t>The Design of Everyday Things</w:t>
-      </w:r>
-      <w:r>
-        <w:t xml:space="preserve">" by </w:t>
-      </w:r>
-      <w:r>
-        <w:t>Don Norman</w:t>
-      </w:r>
-    </w:p>
-    <w:p/>
-    <w:p>
-      <w:r>
-        <w:t>(image of book)</w:t>
+      <w:r>
+        <w:t xml:space="preserve"> </w:t>
+      </w:r>
+      <w:r>
+        <w:t>Because t</w:t>
+      </w:r>
+      <w:r>
+        <w:t>he less time we</w:t>
+      </w:r>
+      <w:r>
+        <w:t xml:space="preserve"> </w:t>
+      </w:r>
+      <w:r>
+        <w:t>burn in front of a screen, the more time we have to</w:t>
+      </w:r>
+      <w:r>
+        <w:t xml:space="preserve"> do other important things</w:t>
+      </w:r>
+      <w:r>
+        <w:t>…</w:t>
+      </w:r>
+      <w:r>
+        <w:t xml:space="preserve"> like</w:t>
+      </w:r>
+      <w:r>
+        <w:t xml:space="preserve"> </w:t>
+      </w:r>
+      <w:r>
+        <w:t>being more human.</w:t>
+      </w:r>
+    </w:p>
+    <w:p/>
+    <w:p>
+      <w:r>
+        <w:t>In my free time, I like to surf. I also love to travel and wander the earth.</w:t>
+      </w:r>
+    </w:p>
+    <w:p/>
+    <w:p>
+      <w:r>
+        <w:t xml:space="preserve">I’m </w:t>
+      </w:r>
+      <w:r>
+        <w:t xml:space="preserve">currently freelancing and looking for opportunities to work remotely or </w:t>
+      </w:r>
+      <w:r>
+        <w:t>in</w:t>
+      </w:r>
+      <w:r>
+        <w:t>-person in</w:t>
+      </w:r>
+      <w:r>
+        <w:t xml:space="preserve"> Los Angeles, Orange County, </w:t>
+      </w:r>
+      <w:r>
+        <w:t>or San Diego.</w:t>
+      </w:r>
+    </w:p>
+    <w:p/>
+    <w:p>
+      <w:r>
+        <w:t xml:space="preserve">Think I may be a good fit? </w:t>
+      </w:r>
+      <w:r>
+        <w:t xml:space="preserve">Want to learn more about me? </w:t>
+      </w:r>
+      <w:r>
+        <w:t>Let’s chat!</w:t>
+      </w:r>
+    </w:p>
+    <w:p/>
+    <w:p>
+      <w:r>
+        <w:t>Let’s Chat (button)</w:t>
       </w:r>
     </w:p>
     <w:p/>
@@ -247,13 +249,19 @@
     <w:p/>
     <w:p>
       <w:r>
-        <w:t>I post photos of my travel on Instagram.</w:t>
-      </w:r>
-    </w:p>
-    <w:p/>
-    <w:p>
-      <w:r>
-        <w:t>I find inspiration and follow influential designers on Twitter.</w:t>
+        <w:t>I want to connect with you on LinkedIn.</w:t>
+      </w:r>
+    </w:p>
+    <w:p/>
+    <w:p>
+      <w:r>
+        <w:t xml:space="preserve">I </w:t>
+      </w:r>
+      <w:r>
+        <w:t xml:space="preserve">collect design inspiration and follow my favorite designers on </w:t>
+      </w:r>
+      <w:r>
+        <w:t>Twitter.</w:t>
       </w:r>
     </w:p>
     <w:p/>
@@ -271,9 +279,26 @@
     <w:p/>
     <w:p>
       <w:r>
-        <w:t>I want to connect with you on LinkedIn.</w:t>
-      </w:r>
-    </w:p>
+        <w:t>I post photo</w:t>
+      </w:r>
+      <w:r>
+        <w:t xml:space="preserve"> evidence of my travel adventures</w:t>
+      </w:r>
+      <w:r>
+        <w:t xml:space="preserve"> on Instagram.</w:t>
+      </w:r>
+    </w:p>
+    <w:p/>
+    <w:p>
+      <w:r>
+        <w:t>(travel photo)</w:t>
+      </w:r>
+      <w:bookmarkStart w:id="0" w:name="_GoBack"/>
+      <w:bookmarkEnd w:id="0"/>
+    </w:p>
+    <w:p/>
+    <w:p/>
+    <w:p/>
     <w:sectPr>
       <w:pgSz w:w="12240" w:h="15840"/>
       <w:pgMar w:top="1440" w:right="1440" w:bottom="1440" w:left="1440" w:header="720" w:footer="720" w:gutter="0"/>
@@ -282,41 +307,6 @@
     </w:sectPr>
   </w:body>
 </w:document>
-</file>
-
-<file path=word/comments.xml><?xml version="1.0" encoding="utf-8"?>
-<w:comments xmlns:wpc="http://schemas.microsoft.com/office/word/2010/wordprocessingCanvas" xmlns:mo="http://schemas.microsoft.com/office/mac/office/2008/main" xmlns:mc="http://schemas.openxmlformats.org/markup-compatibility/2006" xmlns:mv="urn:schemas-microsoft-com:mac:vml" xmlns:o="urn:schemas-microsoft-com:office:office" xmlns:r="http://schemas.openxmlformats.org/officeDocument/2006/relationships" xmlns:m="http://schemas.openxmlformats.org/officeDocument/2006/math" xmlns:v="urn:schemas-microsoft-com:vml" xmlns:wp14="http://schemas.microsoft.com/office/word/2010/wordprocessingDrawing" xmlns:wp="http://schemas.openxmlformats.org/drawingml/2006/wordprocessingDrawing" xmlns:w10="urn:schemas-microsoft-com:office:word" xmlns:w="http://schemas.openxmlformats.org/wordprocessingml/2006/main" xmlns:w14="http://schemas.microsoft.com/office/word/2010/wordml" xmlns:w15="http://schemas.microsoft.com/office/word/2012/wordml" xmlns:wpg="http://schemas.microsoft.com/office/word/2010/wordprocessingGroup" xmlns:wpi="http://schemas.microsoft.com/office/word/2010/wordprocessingInk" xmlns:wne="http://schemas.microsoft.com/office/word/2006/wordml" xmlns:wps="http://schemas.microsoft.com/office/word/2010/wordprocessingShape" mc:Ignorable="w14 w15 wp14">
-  <w:comment w:id="0" w:author="Neil Ranada" w:date="2017-06-18T11:27:00Z" w:initials="NR">
-    <w:p>
-      <w:pPr>
-        <w:pStyle w:val="CommentText"/>
-      </w:pPr>
-      <w:r>
-        <w:rPr>
-          <w:rStyle w:val="CommentReference"/>
-        </w:rPr>
-        <w:annotationRef/>
-      </w:r>
-      <w:r>
-        <w:t>Link to where you elaborate on what your focus is.</w:t>
-      </w:r>
-    </w:p>
-  </w:comment>
-</w:comments>
-</file>
-
-<file path=word/commentsExtended.xml><?xml version="1.0" encoding="utf-8"?>
-<w15:commentsEx xmlns:wpc="http://schemas.microsoft.com/office/word/2010/wordprocessingCanvas" xmlns:mo="http://schemas.microsoft.com/office/mac/office/2008/main" xmlns:mc="http://schemas.openxmlformats.org/markup-compatibility/2006" xmlns:mv="urn:schemas-microsoft-com:mac:vml" xmlns:o="urn:schemas-microsoft-com:office:office" xmlns:r="http://schemas.openxmlformats.org/officeDocument/2006/relationships" xmlns:m="http://schemas.openxmlformats.org/officeDocument/2006/math" xmlns:v="urn:schemas-microsoft-com:vml" xmlns:wp14="http://schemas.microsoft.com/office/word/2010/wordprocessingDrawing" xmlns:wp="http://schemas.openxmlformats.org/drawingml/2006/wordprocessingDrawing" xmlns:w10="urn:schemas-microsoft-com:office:word" xmlns:w="http://schemas.openxmlformats.org/wordprocessingml/2006/main" xmlns:w14="http://schemas.microsoft.com/office/word/2010/wordml" xmlns:w15="http://schemas.microsoft.com/office/word/2012/wordml" xmlns:wpg="http://schemas.microsoft.com/office/word/2010/wordprocessingGroup" xmlns:wpi="http://schemas.microsoft.com/office/word/2010/wordprocessingInk" xmlns:wne="http://schemas.microsoft.com/office/word/2006/wordml" xmlns:wps="http://schemas.microsoft.com/office/word/2010/wordprocessingShape" mc:Ignorable="w14 w15 wp14">
-  <w15:commentEx w15:paraId="0B65BDF6" w15:done="0"/>
-</w15:commentsEx>
-</file>
-
-<file path=word/people.xml><?xml version="1.0" encoding="utf-8"?>
-<w15:people xmlns:wpc="http://schemas.microsoft.com/office/word/2010/wordprocessingCanvas" xmlns:mo="http://schemas.microsoft.com/office/mac/office/2008/main" xmlns:mc="http://schemas.openxmlformats.org/markup-compatibility/2006" xmlns:mv="urn:schemas-microsoft-com:mac:vml" xmlns:o="urn:schemas-microsoft-com:office:office" xmlns:r="http://schemas.openxmlformats.org/officeDocument/2006/relationships" xmlns:m="http://schemas.openxmlformats.org/officeDocument/2006/math" xmlns:v="urn:schemas-microsoft-com:vml" xmlns:wp14="http://schemas.microsoft.com/office/word/2010/wordprocessingDrawing" xmlns:wp="http://schemas.openxmlformats.org/drawingml/2006/wordprocessingDrawing" xmlns:w10="urn:schemas-microsoft-com:office:word" xmlns:w="http://schemas.openxmlformats.org/wordprocessingml/2006/main" xmlns:w14="http://schemas.microsoft.com/office/word/2010/wordml" xmlns:w15="http://schemas.microsoft.com/office/word/2012/wordml" xmlns:wpg="http://schemas.microsoft.com/office/word/2010/wordprocessingGroup" xmlns:wpi="http://schemas.microsoft.com/office/word/2010/wordprocessingInk" xmlns:wne="http://schemas.microsoft.com/office/word/2006/wordml" xmlns:wps="http://schemas.microsoft.com/office/word/2010/wordprocessingShape" mc:Ignorable="w14 w15 wp14">
-  <w15:person w15:author="Neil Ranada">
-    <w15:presenceInfo w15:providerId="Windows Live" w15:userId="14efd0144d335af9"/>
-  </w15:person>
-</w15:people>
 </file>
 
 <file path=word/styles.xml><?xml version="1.0" encoding="utf-8"?>
@@ -833,6 +823,13 @@
       <w:szCs w:val="20"/>
     </w:rPr>
   </w:style>
+  <w:style w:type="paragraph" w:styleId="Revision">
+    <w:name w:val="Revision"/>
+    <w:hidden/>
+    <w:uiPriority w:val="99"/>
+    <w:semiHidden/>
+    <w:rsid w:val="00621121"/>
+  </w:style>
 </w:styles>
 </file>
 

</xml_diff>